<commit_message>
Cambio en la Nota de release
</commit_message>
<xml_diff>
--- a/Documentacion HLP/NOTA DE RELEASE v4.docx
+++ b/Documentacion HLP/NOTA DE RELEASE v4.docx
@@ -60,15 +60,30 @@
       </w:r>
     </w:p>
     <w:p>
+      <w:pPr>
+        <w:rPr>
+          <w:rStyle w:val="Hipervnculo"/>
+          <w:rFonts w:ascii="Verdana" w:hAnsi="Verdana"/>
+          <w:color w:val="1155CC"/>
+          <w:sz w:val="19"/>
+          <w:szCs w:val="19"/>
+          <w:shd w:val="clear" w:color="auto" w:fill="FFFFFF"/>
+          <w:lang w:val="es-ES"/>
+        </w:rPr>
+      </w:pPr>
       <w:r>
         <w:rPr>
           <w:b/>
           <w:sz w:val="28"/>
           <w:szCs w:val="28"/>
+          <w:lang w:val="es-ES"/>
         </w:rPr>
         <w:t>URL:</w:t>
       </w:r>
       <w:r>
+        <w:rPr>
+          <w:lang w:val="es-ES"/>
+        </w:rPr>
         <w:t xml:space="preserve"> </w:t>
       </w:r>
       <w:hyperlink r:id="rId5" w:tgtFrame="_blank" w:history="1">
@@ -80,10 +95,30 @@
             <w:sz w:val="19"/>
             <w:szCs w:val="19"/>
             <w:shd w:val="clear" w:color="auto" w:fill="FFFFFF"/>
+            <w:lang w:val="es-ES"/>
           </w:rPr>
           <w:t>http://www.hlp.somee.com/Inicio.aspx</w:t>
         </w:r>
       </w:hyperlink>
+    </w:p>
+    <w:p>
+      <w:pPr>
+        <w:rPr>
+          <w:lang w:val="es-ES"/>
+        </w:rPr>
+      </w:pPr>
+      <w:r>
+        <w:rPr>
+          <w:rStyle w:val="Hipervnculo"/>
+          <w:rFonts w:ascii="Verdana" w:hAnsi="Verdana"/>
+          <w:color w:val="1155CC"/>
+          <w:sz w:val="19"/>
+          <w:szCs w:val="19"/>
+          <w:shd w:val="clear" w:color="auto" w:fill="FFFFFF"/>
+          <w:lang w:val="es-ES"/>
+        </w:rPr>
+        <w:t>CambiarURL</w:t>
+      </w:r>
       <w:bookmarkStart w:id="0" w:name="_GoBack"/>
       <w:bookmarkEnd w:id="0"/>
     </w:p>

</xml_diff>